<commit_message>
Commit: Tue 11/18/2025 17:07:05.54
</commit_message>
<xml_diff>
--- a/AWS-linkedin-posts/ALB_API/ALB_API.docx
+++ b/AWS-linkedin-posts/ALB_API/ALB_API.docx
@@ -21,27 +21,36 @@
     </w:p>
     <w:p>
       <w:r>
-        <w:t>Last week, a teammate confidently said: "We're switching to ALB — everyone knows it's way cheaper than API Gateway at scale."</w:t>
-      </w:r>
-    </w:p>
-    <w:p>
-      <w:r>
-        <w:t xml:space="preserve">I nodded. They weren't wrong… </w:t>
+        <w:rPr>
+          <w:rFonts w:ascii="Segoe UI Emoji" w:hAnsi="Segoe UI Emoji" w:cs="Segoe UI Emoji"/>
+          <w:b/>
+          <w:bCs/>
+        </w:rPr>
+        <w:t>💡</w:t>
+      </w:r>
+      <w:r>
+        <w:rPr>
+          <w:b/>
+          <w:bCs/>
+        </w:rPr>
+        <w:t xml:space="preserve"> "Let's use ALB — it's way cheaper than API Gateway at scale."</w:t>
+      </w:r>
+    </w:p>
+    <w:p>
+      <w:r>
+        <w:t>I almost hit "approve" on that architecture decision.</w:t>
+      </w:r>
+    </w:p>
+    <w:p>
+      <w:r>
+        <w:t xml:space="preserve">Then something made me pause: </w:t>
       </w:r>
       <w:r>
         <w:rPr>
           <w:i/>
           <w:iCs/>
         </w:rPr>
-        <w:t>in theory</w:t>
-      </w:r>
-      <w:r>
-        <w:t>.</w:t>
-      </w:r>
-    </w:p>
-    <w:p>
-      <w:r>
-        <w:t>Fast forward 3 weeks → our AWS bill looked like a phone number.</w:t>
+        <w:t>"Cheaper for WHO, exactly?"</w:t>
       </w:r>
     </w:p>
     <w:p>
@@ -50,46 +59,50 @@
           <w:b/>
           <w:bCs/>
         </w:rPr>
-        <w:t>Here's what happened:</w:t>
-      </w:r>
-    </w:p>
-    <w:p>
-      <w:r>
-        <w:t>We were processing 1000 requests/second with ~1MB payloads (think image uploads, document processing).</w:t>
+        <w:t>Here's what could've happened:</w:t>
+      </w:r>
+    </w:p>
+    <w:p>
+      <w:r>
+        <w:t>Our use case: 1000 requests/second processing ~1MB payloads (image uploads, document transfers).</w:t>
+      </w:r>
+    </w:p>
+    <w:p>
+      <w:r>
+        <w:t>If I hadn't opened the AWS Calculator first, we would've walked straight into a trap.</w:t>
       </w:r>
     </w:p>
     <w:p>
       <w:pPr>
         <w:numPr>
           <w:ilvl w:val="0"/>
-          <w:numId w:val="1"/>
+          <w:numId w:val="6"/>
         </w:numPr>
       </w:pPr>
       <w:r>
-        <w:t xml:space="preserve">Expected ALB savings? </w:t>
-      </w:r>
-      <w:r>
-        <w:rPr>
-          <w:rFonts w:ascii="Segoe UI Emoji" w:hAnsi="Segoe UI Emoji" w:cs="Segoe UI Emoji"/>
-        </w:rPr>
-        <w:t>✅</w:t>
+        <w:t>ALB pricing looks attractive... until you see "Processed bytes"</w:t>
       </w:r>
     </w:p>
     <w:p>
       <w:pPr>
         <w:numPr>
           <w:ilvl w:val="0"/>
-          <w:numId w:val="1"/>
+          <w:numId w:val="6"/>
         </w:numPr>
       </w:pPr>
       <w:r>
-        <w:t xml:space="preserve">Actual result? A bill that made our CFO schedule an "urgent chat" </w:t>
-      </w:r>
-      <w:r>
-        <w:rPr>
-          <w:rFonts w:ascii="Segoe UI Emoji" w:hAnsi="Segoe UI Emoji" w:cs="Segoe UI Emoji"/>
-        </w:rPr>
-        <w:t>📞</w:t>
+        <w:t>At 1MB per request, those LCU units multiply FAST</w:t>
+      </w:r>
+    </w:p>
+    <w:p>
+      <w:pPr>
+        <w:numPr>
+          <w:ilvl w:val="0"/>
+          <w:numId w:val="6"/>
+        </w:numPr>
+      </w:pPr>
+      <w:r>
+        <w:t>What seemed like a cost-saving move would've cost us 37x more than API Gateway</w:t>
       </w:r>
     </w:p>
     <w:p>
@@ -98,27 +111,7 @@
           <w:b/>
           <w:bCs/>
         </w:rPr>
-        <w:t>The hidden variable: Processed bytes.</w:t>
-      </w:r>
-    </w:p>
-    <w:p>
-      <w:r>
-        <w:t xml:space="preserve">ALB's LCU pricing scales with data volume. At 1MB per request, those "capacity units" stacked up </w:t>
-      </w:r>
-      <w:r>
-        <w:rPr>
-          <w:i/>
-          <w:iCs/>
-        </w:rPr>
-        <w:t>fast</w:t>
-      </w:r>
-      <w:r>
-        <w:t>.</w:t>
-      </w:r>
-    </w:p>
-    <w:p>
-      <w:r>
-        <w:t>Meanwhile, API Gateway's per-request model would've been far more predictable for our use case.</w:t>
+        <w:t>That 15-minute calculation saved us from a very awkward conversation with finance.</w:t>
       </w:r>
     </w:p>
     <w:p>
@@ -127,81 +120,17 @@
           <w:b/>
           <w:bCs/>
         </w:rPr>
-        <w:t>The lesson?</w:t>
-      </w:r>
-    </w:p>
-    <w:p>
-      <w:r>
-        <w:t>"Cheaper at scale" depends entirely on YOUR scale dimensions:</w:t>
-      </w:r>
-    </w:p>
-    <w:p>
-      <w:pPr>
-        <w:numPr>
-          <w:ilvl w:val="0"/>
-          <w:numId w:val="2"/>
-        </w:numPr>
-      </w:pPr>
-      <w:r>
-        <w:t xml:space="preserve">Request count? </w:t>
-      </w:r>
-      <w:r>
-        <w:rPr>
-          <w:rFonts w:ascii="Segoe UI Emoji" w:hAnsi="Segoe UI Emoji" w:cs="Segoe UI Emoji"/>
-        </w:rPr>
-        <w:t>✅</w:t>
-      </w:r>
-      <w:r>
-        <w:t xml:space="preserve"> ALB wins</w:t>
-      </w:r>
-    </w:p>
-    <w:p>
-      <w:pPr>
-        <w:numPr>
-          <w:ilvl w:val="0"/>
-          <w:numId w:val="2"/>
-        </w:numPr>
-      </w:pPr>
-      <w:r>
-        <w:t xml:space="preserve">Massive payloads? </w:t>
-      </w:r>
-      <w:r>
-        <w:rPr>
-          <w:rFonts w:ascii="Segoe UI Symbol" w:hAnsi="Segoe UI Symbol" w:cs="Segoe UI Symbol"/>
-        </w:rPr>
-        <w:t>⚠</w:t>
-      </w:r>
-      <w:r>
-        <w:t>️ Rethink it</w:t>
-      </w:r>
-    </w:p>
-    <w:p>
-      <w:pPr>
-        <w:numPr>
-          <w:ilvl w:val="0"/>
-          <w:numId w:val="2"/>
-        </w:numPr>
-      </w:pPr>
-      <w:r>
-        <w:t xml:space="preserve">Spiky traffic? </w:t>
-      </w:r>
-      <w:r>
-        <w:rPr>
-          <w:rFonts w:ascii="Segoe UI Emoji" w:hAnsi="Segoe UI Emoji" w:cs="Segoe UI Emoji"/>
-        </w:rPr>
-        <w:t>🤔</w:t>
-      </w:r>
-      <w:r>
-        <w:t xml:space="preserve"> Model both options</w:t>
-      </w:r>
-    </w:p>
-    <w:p>
-      <w:r>
-        <w:rPr>
-          <w:b/>
-          <w:bCs/>
-        </w:rPr>
-        <w:t>Before your next architecture decision:</w:t>
+        <w:t>The real lesson?</w:t>
+      </w:r>
+    </w:p>
+    <w:p>
+      <w:r>
+        <w:t>"Best practices" aren't universal. They're context-dependent.</w:t>
+      </w:r>
+    </w:p>
+    <w:p>
+      <w:r>
+        <w:t>Before blindly following "X is always cheaper than Y":</w:t>
       </w:r>
     </w:p>
     <w:p>
@@ -215,7 +144,7 @@
         <w:t>⃣</w:t>
       </w:r>
       <w:r>
-        <w:t xml:space="preserve"> Open the AWS Calculator (seriously, bookmark </w:t>
+        <w:t xml:space="preserve"> Open </w:t>
       </w:r>
       <w:hyperlink r:id="rId5" w:history="1">
         <w:r>
@@ -226,7 +155,7 @@
         </w:r>
       </w:hyperlink>
       <w:r>
-        <w:t>)</w:t>
+        <w:t xml:space="preserve"> (it exists for a reason)</w:t>
       </w:r>
       <w:r>
         <w:br/>
@@ -239,7 +168,7 @@
         <w:t>⃣</w:t>
       </w:r>
       <w:r>
-        <w:t xml:space="preserve"> Model YOUR actual traffic patterns — not hypothetical ones</w:t>
+        <w:t xml:space="preserve"> Plug in YOUR actual numbers — not generic benchmarks</w:t>
       </w:r>
       <w:r>
         <w:br/>
@@ -252,7 +181,7 @@
         <w:t>⃣</w:t>
       </w:r>
       <w:r>
-        <w:t xml:space="preserve"> Check which cost dimensions will dominate (uptime, requests, bytes, storage)</w:t>
+        <w:t xml:space="preserve"> Identify which cost dimension dominates: requests? bytes? uptime? storage?</w:t>
       </w:r>
     </w:p>
     <w:p>
@@ -261,67 +190,100 @@
           <w:b/>
           <w:bCs/>
         </w:rPr>
-        <w:t>Bonus tip for ALB users:</w:t>
-      </w:r>
-    </w:p>
-    <w:p>
-      <w:r>
-        <w:t xml:space="preserve">If you </w:t>
+        <w:t>For our scenario:</w:t>
+      </w:r>
+      <w:r>
+        <w:br/>
       </w:r>
       <w:r>
         <w:rPr>
-          <w:i/>
-          <w:iCs/>
+          <w:rFonts w:ascii="Segoe UI Emoji" w:hAnsi="Segoe UI Emoji" w:cs="Segoe UI Emoji"/>
         </w:rPr>
-        <w:t>are</w:t>
-      </w:r>
-      <w:r>
-        <w:t xml:space="preserve"> using ALB, don't sleep on weighted target groups. It's one of the most underrated features for:</w:t>
+        <w:t>✅</w:t>
+      </w:r>
+      <w:r>
+        <w:t xml:space="preserve"> API Gateway's per-request model = predictable costs</w:t>
+      </w:r>
+      <w:r>
+        <w:br/>
+      </w:r>
+      <w:r>
+        <w:rPr>
+          <w:rFonts w:ascii="Segoe UI Emoji" w:hAnsi="Segoe UI Emoji" w:cs="Segoe UI Emoji"/>
+        </w:rPr>
+        <w:t>❌</w:t>
+      </w:r>
+      <w:r>
+        <w:t xml:space="preserve"> ALB's byte-processing charges = bill shock waiting to happen</w:t>
+      </w:r>
+    </w:p>
+    <w:p>
+      <w:r>
+        <w:rPr>
+          <w:b/>
+          <w:bCs/>
+        </w:rPr>
+        <w:t>That said — ALB absolutely has its place.</w:t>
+      </w:r>
+    </w:p>
+    <w:p>
+      <w:r>
+        <w:t xml:space="preserve">For lower-payload, high-volume workloads, it's brilliant. And if you DO use it, don't overlook </w:t>
+      </w:r>
+      <w:r>
+        <w:rPr>
+          <w:b/>
+          <w:bCs/>
+        </w:rPr>
+        <w:t>weighted target groups</w:t>
+      </w:r>
+      <w:r>
+        <w:t>:</w:t>
       </w:r>
     </w:p>
     <w:p>
       <w:pPr>
         <w:numPr>
           <w:ilvl w:val="0"/>
-          <w:numId w:val="3"/>
+          <w:numId w:val="7"/>
         </w:numPr>
       </w:pPr>
       <w:r>
-        <w:lastRenderedPageBreak/>
-        <w:t>Canary deployments (90% old version, 10% new)</w:t>
+        <w:t>Deploy canary releases (90% stable, 10% new version)</w:t>
       </w:r>
     </w:p>
     <w:p>
       <w:pPr>
         <w:numPr>
           <w:ilvl w:val="0"/>
-          <w:numId w:val="3"/>
+          <w:numId w:val="7"/>
         </w:numPr>
       </w:pPr>
       <w:r>
-        <w:t>Zero-downtime migrations</w:t>
+        <w:t>Zero-downtime migrations between environments</w:t>
       </w:r>
     </w:p>
     <w:p>
       <w:pPr>
         <w:numPr>
           <w:ilvl w:val="0"/>
-          <w:numId w:val="3"/>
+          <w:numId w:val="7"/>
         </w:numPr>
       </w:pPr>
       <w:r>
-        <w:t>Testing in production without the panic</w:t>
-      </w:r>
-    </w:p>
-    <w:p>
-      <w:r>
-        <w:t>Just adjust the traffic split in real-time. No DNS changes. No drama.</w:t>
-      </w:r>
-    </w:p>
-    <w:p>
-      <w:r>
-        <w:pict w14:anchorId="3E38151A">
-          <v:rect id="_x0000_i1031" style="width:0;height:1.5pt" o:hralign="center" o:hrstd="t" o:hr="t" fillcolor="#a0a0a0" stroked="f"/>
+        <w:t>Instant traffic adjustments without DNS changes</w:t>
+      </w:r>
+    </w:p>
+    <w:p>
+      <w:r>
+        <w:lastRenderedPageBreak/>
+        <w:t>Just know your traffic profile first.</w:t>
+      </w:r>
+    </w:p>
+    <w:p>
+      <w:r>
+        <w:pict w14:anchorId="36B69AC0">
+          <v:rect id="_x0000_i1044" style="width:0;height:1.5pt" o:hralign="center" o:hrstd="t" o:hr="t" fillcolor="#a0a0a0" stroked="f"/>
         </w:pict>
       </w:r>
     </w:p>
@@ -340,15 +302,15 @@
           <w:b/>
           <w:bCs/>
         </w:rPr>
-        <w:t>Question for the infrastructure folks:</w:t>
-      </w:r>
-      <w:r>
-        <w:t xml:space="preserve"> What's a "best practice" you followed that backfired spectacularly?</w:t>
-      </w:r>
-    </w:p>
-    <w:p>
-      <w:r>
-        <w:t xml:space="preserve">Drop your war stories below — let's learn from each other's expensive lessons. </w:t>
+        <w:t>To my fellow cloud architects:</w:t>
+      </w:r>
+      <w:r>
+        <w:t xml:space="preserve"> What's a "conventional wisdom" decision you almost made before the data said otherwise?</w:t>
+      </w:r>
+    </w:p>
+    <w:p>
+      <w:r>
+        <w:t xml:space="preserve">Sometimes the best architecture decisions are the ones we DON'T make. </w:t>
       </w:r>
       <w:r>
         <w:rPr>
@@ -359,9 +321,40 @@
     </w:p>
     <w:p>
       <w:r>
-        <w:t>#AWS #CloudCosts #DevOps #CloudArchitecture #CostOptimization #LessonsLearned</w:t>
-      </w:r>
-    </w:p>
+        <w:t>#AWS #CloudArchitecture #CostOptimization #DevOps #CloudEngineering #SmartDecisions</w:t>
+      </w:r>
+    </w:p>
+    <w:p/>
+    <w:p>
+      <w:pPr>
+        <w:rPr>
+          <w:rFonts w:ascii="Segoe UI Emoji" w:hAnsi="Segoe UI Emoji" w:cs="Segoe UI Emoji"/>
+        </w:rPr>
+      </w:pPr>
+    </w:p>
+    <w:p>
+      <w:pPr>
+        <w:rPr>
+          <w:rFonts w:ascii="Segoe UI Emoji" w:hAnsi="Segoe UI Emoji" w:cs="Segoe UI Emoji"/>
+        </w:rPr>
+      </w:pPr>
+    </w:p>
+    <w:p>
+      <w:pPr>
+        <w:rPr>
+          <w:rFonts w:ascii="Segoe UI Emoji" w:hAnsi="Segoe UI Emoji" w:cs="Segoe UI Emoji"/>
+        </w:rPr>
+      </w:pPr>
+    </w:p>
+    <w:p>
+      <w:pPr>
+        <w:rPr>
+          <w:rFonts w:ascii="Segoe UI Emoji" w:hAnsi="Segoe UI Emoji" w:cs="Segoe UI Emoji"/>
+        </w:rPr>
+      </w:pPr>
+    </w:p>
+    <w:p/>
+    <w:p/>
     <w:sectPr>
       <w:pgSz w:w="12240" w:h="15840"/>
       <w:pgMar w:top="1440" w:right="1440" w:bottom="1440" w:left="1440" w:header="720" w:footer="720" w:gutter="0"/>
@@ -375,6 +368,453 @@
 <file path=word/numbering.xml><?xml version="1.0" encoding="utf-8"?>
 <w:numbering xmlns:wpc="http://schemas.microsoft.com/office/word/2010/wordprocessingCanvas" xmlns:cx="http://schemas.microsoft.com/office/drawing/2014/chartex" xmlns:cx1="http://schemas.microsoft.com/office/drawing/2015/9/8/chartex" xmlns:cx2="http://schemas.microsoft.com/office/drawing/2015/10/21/chartex" xmlns:cx3="http://schemas.microsoft.com/office/drawing/2016/5/9/chartex" xmlns:cx4="http://schemas.microsoft.com/office/drawing/2016/5/10/chartex" xmlns:cx5="http://schemas.microsoft.com/office/drawing/2016/5/11/chartex" xmlns:cx6="http://schemas.microsoft.com/office/drawing/2016/5/12/chartex" xmlns:cx7="http://schemas.microsoft.com/office/drawing/2016/5/13/chartex" xmlns:cx8="http://schemas.microsoft.com/office/drawing/2016/5/14/chartex" xmlns:mc="http://schemas.openxmlformats.org/markup-compatibility/2006" xmlns:aink="http://schemas.microsoft.com/office/drawing/2016/ink" xmlns:am3d="http://schemas.microsoft.com/office/drawing/2017/model3d" xmlns:o="urn:schemas-microsoft-com:office:office" xmlns:oel="http://schemas.microsoft.com/office/2019/extlst" xmlns:r="http://schemas.openxmlformats.org/officeDocument/2006/relationships" xmlns:m="http://schemas.openxmlformats.org/officeDocument/2006/math" xmlns:v="urn:schemas-microsoft-com:vml" xmlns:wp14="http://schemas.microsoft.com/office/word/2010/wordprocessingDrawing" xmlns:wp="http://schemas.openxmlformats.org/drawingml/2006/wordprocessingDrawing" xmlns:w10="urn:schemas-microsoft-com:office:word" xmlns:w="http://schemas.openxmlformats.org/wordprocessingml/2006/main" xmlns:w14="http://schemas.microsoft.com/office/word/2010/wordml" xmlns:w15="http://schemas.microsoft.com/office/word/2012/wordml" xmlns:w16cex="http://schemas.microsoft.com/office/word/2018/wordml/cex" xmlns:w16cid="http://schemas.microsoft.com/office/word/2016/wordml/cid" xmlns:w16="http://schemas.microsoft.com/office/word/2018/wordml" xmlns:w16sdtdh="http://schemas.microsoft.com/office/word/2020/wordml/sdtdatahash" xmlns:w16se="http://schemas.microsoft.com/office/word/2015/wordml/symex" xmlns:wpg="http://schemas.microsoft.com/office/word/2010/wordprocessingGroup" xmlns:wpi="http://schemas.microsoft.com/office/word/2010/wordprocessingInk" xmlns:wne="http://schemas.microsoft.com/office/word/2006/wordml" xmlns:wps="http://schemas.microsoft.com/office/word/2010/wordprocessingShape" mc:Ignorable="w14 w15 w16se w16cid w16 w16cex w16sdtdh wp14">
   <w:abstractNum w:abstractNumId="0" w15:restartNumberingAfterBreak="0">
+    <w:nsid w:val="0715740C"/>
+    <w:multiLevelType w:val="multilevel"/>
+    <w:tmpl w:val="7EB0CC78"/>
+    <w:lvl w:ilvl="0">
+      <w:start w:val="1"/>
+      <w:numFmt w:val="bullet"/>
+      <w:lvlText w:val=""/>
+      <w:lvlJc w:val="left"/>
+      <w:pPr>
+        <w:tabs>
+          <w:tab w:val="num" w:pos="720"/>
+        </w:tabs>
+        <w:ind w:left="720" w:hanging="360"/>
+      </w:pPr>
+      <w:rPr>
+        <w:rFonts w:ascii="Symbol" w:hAnsi="Symbol" w:hint="default"/>
+        <w:sz w:val="20"/>
+      </w:rPr>
+    </w:lvl>
+    <w:lvl w:ilvl="1" w:tentative="1">
+      <w:start w:val="1"/>
+      <w:numFmt w:val="bullet"/>
+      <w:lvlText w:val="o"/>
+      <w:lvlJc w:val="left"/>
+      <w:pPr>
+        <w:tabs>
+          <w:tab w:val="num" w:pos="1440"/>
+        </w:tabs>
+        <w:ind w:left="1440" w:hanging="360"/>
+      </w:pPr>
+      <w:rPr>
+        <w:rFonts w:ascii="Courier New" w:hAnsi="Courier New" w:hint="default"/>
+        <w:sz w:val="20"/>
+      </w:rPr>
+    </w:lvl>
+    <w:lvl w:ilvl="2" w:tentative="1">
+      <w:start w:val="1"/>
+      <w:numFmt w:val="bullet"/>
+      <w:lvlText w:val=""/>
+      <w:lvlJc w:val="left"/>
+      <w:pPr>
+        <w:tabs>
+          <w:tab w:val="num" w:pos="2160"/>
+        </w:tabs>
+        <w:ind w:left="2160" w:hanging="360"/>
+      </w:pPr>
+      <w:rPr>
+        <w:rFonts w:ascii="Wingdings" w:hAnsi="Wingdings" w:hint="default"/>
+        <w:sz w:val="20"/>
+      </w:rPr>
+    </w:lvl>
+    <w:lvl w:ilvl="3" w:tentative="1">
+      <w:start w:val="1"/>
+      <w:numFmt w:val="bullet"/>
+      <w:lvlText w:val=""/>
+      <w:lvlJc w:val="left"/>
+      <w:pPr>
+        <w:tabs>
+          <w:tab w:val="num" w:pos="2880"/>
+        </w:tabs>
+        <w:ind w:left="2880" w:hanging="360"/>
+      </w:pPr>
+      <w:rPr>
+        <w:rFonts w:ascii="Wingdings" w:hAnsi="Wingdings" w:hint="default"/>
+        <w:sz w:val="20"/>
+      </w:rPr>
+    </w:lvl>
+    <w:lvl w:ilvl="4" w:tentative="1">
+      <w:start w:val="1"/>
+      <w:numFmt w:val="bullet"/>
+      <w:lvlText w:val=""/>
+      <w:lvlJc w:val="left"/>
+      <w:pPr>
+        <w:tabs>
+          <w:tab w:val="num" w:pos="3600"/>
+        </w:tabs>
+        <w:ind w:left="3600" w:hanging="360"/>
+      </w:pPr>
+      <w:rPr>
+        <w:rFonts w:ascii="Wingdings" w:hAnsi="Wingdings" w:hint="default"/>
+        <w:sz w:val="20"/>
+      </w:rPr>
+    </w:lvl>
+    <w:lvl w:ilvl="5" w:tentative="1">
+      <w:start w:val="1"/>
+      <w:numFmt w:val="bullet"/>
+      <w:lvlText w:val=""/>
+      <w:lvlJc w:val="left"/>
+      <w:pPr>
+        <w:tabs>
+          <w:tab w:val="num" w:pos="4320"/>
+        </w:tabs>
+        <w:ind w:left="4320" w:hanging="360"/>
+      </w:pPr>
+      <w:rPr>
+        <w:rFonts w:ascii="Wingdings" w:hAnsi="Wingdings" w:hint="default"/>
+        <w:sz w:val="20"/>
+      </w:rPr>
+    </w:lvl>
+    <w:lvl w:ilvl="6" w:tentative="1">
+      <w:start w:val="1"/>
+      <w:numFmt w:val="bullet"/>
+      <w:lvlText w:val=""/>
+      <w:lvlJc w:val="left"/>
+      <w:pPr>
+        <w:tabs>
+          <w:tab w:val="num" w:pos="5040"/>
+        </w:tabs>
+        <w:ind w:left="5040" w:hanging="360"/>
+      </w:pPr>
+      <w:rPr>
+        <w:rFonts w:ascii="Wingdings" w:hAnsi="Wingdings" w:hint="default"/>
+        <w:sz w:val="20"/>
+      </w:rPr>
+    </w:lvl>
+    <w:lvl w:ilvl="7" w:tentative="1">
+      <w:start w:val="1"/>
+      <w:numFmt w:val="bullet"/>
+      <w:lvlText w:val=""/>
+      <w:lvlJc w:val="left"/>
+      <w:pPr>
+        <w:tabs>
+          <w:tab w:val="num" w:pos="5760"/>
+        </w:tabs>
+        <w:ind w:left="5760" w:hanging="360"/>
+      </w:pPr>
+      <w:rPr>
+        <w:rFonts w:ascii="Wingdings" w:hAnsi="Wingdings" w:hint="default"/>
+        <w:sz w:val="20"/>
+      </w:rPr>
+    </w:lvl>
+    <w:lvl w:ilvl="8" w:tentative="1">
+      <w:start w:val="1"/>
+      <w:numFmt w:val="bullet"/>
+      <w:lvlText w:val=""/>
+      <w:lvlJc w:val="left"/>
+      <w:pPr>
+        <w:tabs>
+          <w:tab w:val="num" w:pos="6480"/>
+        </w:tabs>
+        <w:ind w:left="6480" w:hanging="360"/>
+      </w:pPr>
+      <w:rPr>
+        <w:rFonts w:ascii="Wingdings" w:hAnsi="Wingdings" w:hint="default"/>
+        <w:sz w:val="20"/>
+      </w:rPr>
+    </w:lvl>
+  </w:abstractNum>
+  <w:abstractNum w:abstractNumId="1" w15:restartNumberingAfterBreak="0">
+    <w:nsid w:val="16113203"/>
+    <w:multiLevelType w:val="multilevel"/>
+    <w:tmpl w:val="A68005E0"/>
+    <w:lvl w:ilvl="0">
+      <w:start w:val="1"/>
+      <w:numFmt w:val="bullet"/>
+      <w:lvlText w:val=""/>
+      <w:lvlJc w:val="left"/>
+      <w:pPr>
+        <w:tabs>
+          <w:tab w:val="num" w:pos="720"/>
+        </w:tabs>
+        <w:ind w:left="720" w:hanging="360"/>
+      </w:pPr>
+      <w:rPr>
+        <w:rFonts w:ascii="Symbol" w:hAnsi="Symbol" w:hint="default"/>
+        <w:sz w:val="20"/>
+      </w:rPr>
+    </w:lvl>
+    <w:lvl w:ilvl="1" w:tentative="1">
+      <w:start w:val="1"/>
+      <w:numFmt w:val="bullet"/>
+      <w:lvlText w:val="o"/>
+      <w:lvlJc w:val="left"/>
+      <w:pPr>
+        <w:tabs>
+          <w:tab w:val="num" w:pos="1440"/>
+        </w:tabs>
+        <w:ind w:left="1440" w:hanging="360"/>
+      </w:pPr>
+      <w:rPr>
+        <w:rFonts w:ascii="Courier New" w:hAnsi="Courier New" w:hint="default"/>
+        <w:sz w:val="20"/>
+      </w:rPr>
+    </w:lvl>
+    <w:lvl w:ilvl="2" w:tentative="1">
+      <w:start w:val="1"/>
+      <w:numFmt w:val="bullet"/>
+      <w:lvlText w:val=""/>
+      <w:lvlJc w:val="left"/>
+      <w:pPr>
+        <w:tabs>
+          <w:tab w:val="num" w:pos="2160"/>
+        </w:tabs>
+        <w:ind w:left="2160" w:hanging="360"/>
+      </w:pPr>
+      <w:rPr>
+        <w:rFonts w:ascii="Wingdings" w:hAnsi="Wingdings" w:hint="default"/>
+        <w:sz w:val="20"/>
+      </w:rPr>
+    </w:lvl>
+    <w:lvl w:ilvl="3" w:tentative="1">
+      <w:start w:val="1"/>
+      <w:numFmt w:val="bullet"/>
+      <w:lvlText w:val=""/>
+      <w:lvlJc w:val="left"/>
+      <w:pPr>
+        <w:tabs>
+          <w:tab w:val="num" w:pos="2880"/>
+        </w:tabs>
+        <w:ind w:left="2880" w:hanging="360"/>
+      </w:pPr>
+      <w:rPr>
+        <w:rFonts w:ascii="Wingdings" w:hAnsi="Wingdings" w:hint="default"/>
+        <w:sz w:val="20"/>
+      </w:rPr>
+    </w:lvl>
+    <w:lvl w:ilvl="4" w:tentative="1">
+      <w:start w:val="1"/>
+      <w:numFmt w:val="bullet"/>
+      <w:lvlText w:val=""/>
+      <w:lvlJc w:val="left"/>
+      <w:pPr>
+        <w:tabs>
+          <w:tab w:val="num" w:pos="3600"/>
+        </w:tabs>
+        <w:ind w:left="3600" w:hanging="360"/>
+      </w:pPr>
+      <w:rPr>
+        <w:rFonts w:ascii="Wingdings" w:hAnsi="Wingdings" w:hint="default"/>
+        <w:sz w:val="20"/>
+      </w:rPr>
+    </w:lvl>
+    <w:lvl w:ilvl="5" w:tentative="1">
+      <w:start w:val="1"/>
+      <w:numFmt w:val="bullet"/>
+      <w:lvlText w:val=""/>
+      <w:lvlJc w:val="left"/>
+      <w:pPr>
+        <w:tabs>
+          <w:tab w:val="num" w:pos="4320"/>
+        </w:tabs>
+        <w:ind w:left="4320" w:hanging="360"/>
+      </w:pPr>
+      <w:rPr>
+        <w:rFonts w:ascii="Wingdings" w:hAnsi="Wingdings" w:hint="default"/>
+        <w:sz w:val="20"/>
+      </w:rPr>
+    </w:lvl>
+    <w:lvl w:ilvl="6" w:tentative="1">
+      <w:start w:val="1"/>
+      <w:numFmt w:val="bullet"/>
+      <w:lvlText w:val=""/>
+      <w:lvlJc w:val="left"/>
+      <w:pPr>
+        <w:tabs>
+          <w:tab w:val="num" w:pos="5040"/>
+        </w:tabs>
+        <w:ind w:left="5040" w:hanging="360"/>
+      </w:pPr>
+      <w:rPr>
+        <w:rFonts w:ascii="Wingdings" w:hAnsi="Wingdings" w:hint="default"/>
+        <w:sz w:val="20"/>
+      </w:rPr>
+    </w:lvl>
+    <w:lvl w:ilvl="7" w:tentative="1">
+      <w:start w:val="1"/>
+      <w:numFmt w:val="bullet"/>
+      <w:lvlText w:val=""/>
+      <w:lvlJc w:val="left"/>
+      <w:pPr>
+        <w:tabs>
+          <w:tab w:val="num" w:pos="5760"/>
+        </w:tabs>
+        <w:ind w:left="5760" w:hanging="360"/>
+      </w:pPr>
+      <w:rPr>
+        <w:rFonts w:ascii="Wingdings" w:hAnsi="Wingdings" w:hint="default"/>
+        <w:sz w:val="20"/>
+      </w:rPr>
+    </w:lvl>
+    <w:lvl w:ilvl="8" w:tentative="1">
+      <w:start w:val="1"/>
+      <w:numFmt w:val="bullet"/>
+      <w:lvlText w:val=""/>
+      <w:lvlJc w:val="left"/>
+      <w:pPr>
+        <w:tabs>
+          <w:tab w:val="num" w:pos="6480"/>
+        </w:tabs>
+        <w:ind w:left="6480" w:hanging="360"/>
+      </w:pPr>
+      <w:rPr>
+        <w:rFonts w:ascii="Wingdings" w:hAnsi="Wingdings" w:hint="default"/>
+        <w:sz w:val="20"/>
+      </w:rPr>
+    </w:lvl>
+  </w:abstractNum>
+  <w:abstractNum w:abstractNumId="2" w15:restartNumberingAfterBreak="0">
+    <w:nsid w:val="182D3669"/>
+    <w:multiLevelType w:val="multilevel"/>
+    <w:tmpl w:val="1E96B3FA"/>
+    <w:lvl w:ilvl="0">
+      <w:start w:val="1"/>
+      <w:numFmt w:val="bullet"/>
+      <w:lvlText w:val=""/>
+      <w:lvlJc w:val="left"/>
+      <w:pPr>
+        <w:tabs>
+          <w:tab w:val="num" w:pos="720"/>
+        </w:tabs>
+        <w:ind w:left="720" w:hanging="360"/>
+      </w:pPr>
+      <w:rPr>
+        <w:rFonts w:ascii="Symbol" w:hAnsi="Symbol" w:hint="default"/>
+        <w:sz w:val="20"/>
+      </w:rPr>
+    </w:lvl>
+    <w:lvl w:ilvl="1" w:tentative="1">
+      <w:start w:val="1"/>
+      <w:numFmt w:val="bullet"/>
+      <w:lvlText w:val="o"/>
+      <w:lvlJc w:val="left"/>
+      <w:pPr>
+        <w:tabs>
+          <w:tab w:val="num" w:pos="1440"/>
+        </w:tabs>
+        <w:ind w:left="1440" w:hanging="360"/>
+      </w:pPr>
+      <w:rPr>
+        <w:rFonts w:ascii="Courier New" w:hAnsi="Courier New" w:hint="default"/>
+        <w:sz w:val="20"/>
+      </w:rPr>
+    </w:lvl>
+    <w:lvl w:ilvl="2" w:tentative="1">
+      <w:start w:val="1"/>
+      <w:numFmt w:val="bullet"/>
+      <w:lvlText w:val=""/>
+      <w:lvlJc w:val="left"/>
+      <w:pPr>
+        <w:tabs>
+          <w:tab w:val="num" w:pos="2160"/>
+        </w:tabs>
+        <w:ind w:left="2160" w:hanging="360"/>
+      </w:pPr>
+      <w:rPr>
+        <w:rFonts w:ascii="Wingdings" w:hAnsi="Wingdings" w:hint="default"/>
+        <w:sz w:val="20"/>
+      </w:rPr>
+    </w:lvl>
+    <w:lvl w:ilvl="3" w:tentative="1">
+      <w:start w:val="1"/>
+      <w:numFmt w:val="bullet"/>
+      <w:lvlText w:val=""/>
+      <w:lvlJc w:val="left"/>
+      <w:pPr>
+        <w:tabs>
+          <w:tab w:val="num" w:pos="2880"/>
+        </w:tabs>
+        <w:ind w:left="2880" w:hanging="360"/>
+      </w:pPr>
+      <w:rPr>
+        <w:rFonts w:ascii="Wingdings" w:hAnsi="Wingdings" w:hint="default"/>
+        <w:sz w:val="20"/>
+      </w:rPr>
+    </w:lvl>
+    <w:lvl w:ilvl="4" w:tentative="1">
+      <w:start w:val="1"/>
+      <w:numFmt w:val="bullet"/>
+      <w:lvlText w:val=""/>
+      <w:lvlJc w:val="left"/>
+      <w:pPr>
+        <w:tabs>
+          <w:tab w:val="num" w:pos="3600"/>
+        </w:tabs>
+        <w:ind w:left="3600" w:hanging="360"/>
+      </w:pPr>
+      <w:rPr>
+        <w:rFonts w:ascii="Wingdings" w:hAnsi="Wingdings" w:hint="default"/>
+        <w:sz w:val="20"/>
+      </w:rPr>
+    </w:lvl>
+    <w:lvl w:ilvl="5" w:tentative="1">
+      <w:start w:val="1"/>
+      <w:numFmt w:val="bullet"/>
+      <w:lvlText w:val=""/>
+      <w:lvlJc w:val="left"/>
+      <w:pPr>
+        <w:tabs>
+          <w:tab w:val="num" w:pos="4320"/>
+        </w:tabs>
+        <w:ind w:left="4320" w:hanging="360"/>
+      </w:pPr>
+      <w:rPr>
+        <w:rFonts w:ascii="Wingdings" w:hAnsi="Wingdings" w:hint="default"/>
+        <w:sz w:val="20"/>
+      </w:rPr>
+    </w:lvl>
+    <w:lvl w:ilvl="6" w:tentative="1">
+      <w:start w:val="1"/>
+      <w:numFmt w:val="bullet"/>
+      <w:lvlText w:val=""/>
+      <w:lvlJc w:val="left"/>
+      <w:pPr>
+        <w:tabs>
+          <w:tab w:val="num" w:pos="5040"/>
+        </w:tabs>
+        <w:ind w:left="5040" w:hanging="360"/>
+      </w:pPr>
+      <w:rPr>
+        <w:rFonts w:ascii="Wingdings" w:hAnsi="Wingdings" w:hint="default"/>
+        <w:sz w:val="20"/>
+      </w:rPr>
+    </w:lvl>
+    <w:lvl w:ilvl="7" w:tentative="1">
+      <w:start w:val="1"/>
+      <w:numFmt w:val="bullet"/>
+      <w:lvlText w:val=""/>
+      <w:lvlJc w:val="left"/>
+      <w:pPr>
+        <w:tabs>
+          <w:tab w:val="num" w:pos="5760"/>
+        </w:tabs>
+        <w:ind w:left="5760" w:hanging="360"/>
+      </w:pPr>
+      <w:rPr>
+        <w:rFonts w:ascii="Wingdings" w:hAnsi="Wingdings" w:hint="default"/>
+        <w:sz w:val="20"/>
+      </w:rPr>
+    </w:lvl>
+    <w:lvl w:ilvl="8" w:tentative="1">
+      <w:start w:val="1"/>
+      <w:numFmt w:val="bullet"/>
+      <w:lvlText w:val=""/>
+      <w:lvlJc w:val="left"/>
+      <w:pPr>
+        <w:tabs>
+          <w:tab w:val="num" w:pos="6480"/>
+        </w:tabs>
+        <w:ind w:left="6480" w:hanging="360"/>
+      </w:pPr>
+      <w:rPr>
+        <w:rFonts w:ascii="Wingdings" w:hAnsi="Wingdings" w:hint="default"/>
+        <w:sz w:val="20"/>
+      </w:rPr>
+    </w:lvl>
+  </w:abstractNum>
+  <w:abstractNum w:abstractNumId="3" w15:restartNumberingAfterBreak="0">
     <w:nsid w:val="21197EC9"/>
     <w:multiLevelType w:val="multilevel"/>
     <w:tmpl w:val="5628B3CA"/>
@@ -523,7 +963,7 @@
       </w:rPr>
     </w:lvl>
   </w:abstractNum>
-  <w:abstractNum w:abstractNumId="1" w15:restartNumberingAfterBreak="0">
+  <w:abstractNum w:abstractNumId="4" w15:restartNumberingAfterBreak="0">
     <w:nsid w:val="5AC03F95"/>
     <w:multiLevelType w:val="multilevel"/>
     <w:tmpl w:val="11DC9B68"/>
@@ -672,7 +1112,7 @@
       </w:rPr>
     </w:lvl>
   </w:abstractNum>
-  <w:abstractNum w:abstractNumId="2" w15:restartNumberingAfterBreak="0">
+  <w:abstractNum w:abstractNumId="5" w15:restartNumberingAfterBreak="0">
     <w:nsid w:val="6D4677C3"/>
     <w:multiLevelType w:val="multilevel"/>
     <w:tmpl w:val="AC6671D8"/>
@@ -821,14 +1261,175 @@
       </w:rPr>
     </w:lvl>
   </w:abstractNum>
+  <w:abstractNum w:abstractNumId="6" w15:restartNumberingAfterBreak="0">
+    <w:nsid w:val="75256391"/>
+    <w:multiLevelType w:val="multilevel"/>
+    <w:tmpl w:val="EDA8D35A"/>
+    <w:lvl w:ilvl="0">
+      <w:start w:val="1"/>
+      <w:numFmt w:val="bullet"/>
+      <w:lvlText w:val=""/>
+      <w:lvlJc w:val="left"/>
+      <w:pPr>
+        <w:tabs>
+          <w:tab w:val="num" w:pos="720"/>
+        </w:tabs>
+        <w:ind w:left="720" w:hanging="360"/>
+      </w:pPr>
+      <w:rPr>
+        <w:rFonts w:ascii="Symbol" w:hAnsi="Symbol" w:hint="default"/>
+        <w:sz w:val="20"/>
+      </w:rPr>
+    </w:lvl>
+    <w:lvl w:ilvl="1" w:tentative="1">
+      <w:start w:val="1"/>
+      <w:numFmt w:val="bullet"/>
+      <w:lvlText w:val="o"/>
+      <w:lvlJc w:val="left"/>
+      <w:pPr>
+        <w:tabs>
+          <w:tab w:val="num" w:pos="1440"/>
+        </w:tabs>
+        <w:ind w:left="1440" w:hanging="360"/>
+      </w:pPr>
+      <w:rPr>
+        <w:rFonts w:ascii="Courier New" w:hAnsi="Courier New" w:hint="default"/>
+        <w:sz w:val="20"/>
+      </w:rPr>
+    </w:lvl>
+    <w:lvl w:ilvl="2" w:tentative="1">
+      <w:start w:val="1"/>
+      <w:numFmt w:val="bullet"/>
+      <w:lvlText w:val=""/>
+      <w:lvlJc w:val="left"/>
+      <w:pPr>
+        <w:tabs>
+          <w:tab w:val="num" w:pos="2160"/>
+        </w:tabs>
+        <w:ind w:left="2160" w:hanging="360"/>
+      </w:pPr>
+      <w:rPr>
+        <w:rFonts w:ascii="Wingdings" w:hAnsi="Wingdings" w:hint="default"/>
+        <w:sz w:val="20"/>
+      </w:rPr>
+    </w:lvl>
+    <w:lvl w:ilvl="3" w:tentative="1">
+      <w:start w:val="1"/>
+      <w:numFmt w:val="bullet"/>
+      <w:lvlText w:val=""/>
+      <w:lvlJc w:val="left"/>
+      <w:pPr>
+        <w:tabs>
+          <w:tab w:val="num" w:pos="2880"/>
+        </w:tabs>
+        <w:ind w:left="2880" w:hanging="360"/>
+      </w:pPr>
+      <w:rPr>
+        <w:rFonts w:ascii="Wingdings" w:hAnsi="Wingdings" w:hint="default"/>
+        <w:sz w:val="20"/>
+      </w:rPr>
+    </w:lvl>
+    <w:lvl w:ilvl="4" w:tentative="1">
+      <w:start w:val="1"/>
+      <w:numFmt w:val="bullet"/>
+      <w:lvlText w:val=""/>
+      <w:lvlJc w:val="left"/>
+      <w:pPr>
+        <w:tabs>
+          <w:tab w:val="num" w:pos="3600"/>
+        </w:tabs>
+        <w:ind w:left="3600" w:hanging="360"/>
+      </w:pPr>
+      <w:rPr>
+        <w:rFonts w:ascii="Wingdings" w:hAnsi="Wingdings" w:hint="default"/>
+        <w:sz w:val="20"/>
+      </w:rPr>
+    </w:lvl>
+    <w:lvl w:ilvl="5" w:tentative="1">
+      <w:start w:val="1"/>
+      <w:numFmt w:val="bullet"/>
+      <w:lvlText w:val=""/>
+      <w:lvlJc w:val="left"/>
+      <w:pPr>
+        <w:tabs>
+          <w:tab w:val="num" w:pos="4320"/>
+        </w:tabs>
+        <w:ind w:left="4320" w:hanging="360"/>
+      </w:pPr>
+      <w:rPr>
+        <w:rFonts w:ascii="Wingdings" w:hAnsi="Wingdings" w:hint="default"/>
+        <w:sz w:val="20"/>
+      </w:rPr>
+    </w:lvl>
+    <w:lvl w:ilvl="6" w:tentative="1">
+      <w:start w:val="1"/>
+      <w:numFmt w:val="bullet"/>
+      <w:lvlText w:val=""/>
+      <w:lvlJc w:val="left"/>
+      <w:pPr>
+        <w:tabs>
+          <w:tab w:val="num" w:pos="5040"/>
+        </w:tabs>
+        <w:ind w:left="5040" w:hanging="360"/>
+      </w:pPr>
+      <w:rPr>
+        <w:rFonts w:ascii="Wingdings" w:hAnsi="Wingdings" w:hint="default"/>
+        <w:sz w:val="20"/>
+      </w:rPr>
+    </w:lvl>
+    <w:lvl w:ilvl="7" w:tentative="1">
+      <w:start w:val="1"/>
+      <w:numFmt w:val="bullet"/>
+      <w:lvlText w:val=""/>
+      <w:lvlJc w:val="left"/>
+      <w:pPr>
+        <w:tabs>
+          <w:tab w:val="num" w:pos="5760"/>
+        </w:tabs>
+        <w:ind w:left="5760" w:hanging="360"/>
+      </w:pPr>
+      <w:rPr>
+        <w:rFonts w:ascii="Wingdings" w:hAnsi="Wingdings" w:hint="default"/>
+        <w:sz w:val="20"/>
+      </w:rPr>
+    </w:lvl>
+    <w:lvl w:ilvl="8" w:tentative="1">
+      <w:start w:val="1"/>
+      <w:numFmt w:val="bullet"/>
+      <w:lvlText w:val=""/>
+      <w:lvlJc w:val="left"/>
+      <w:pPr>
+        <w:tabs>
+          <w:tab w:val="num" w:pos="6480"/>
+        </w:tabs>
+        <w:ind w:left="6480" w:hanging="360"/>
+      </w:pPr>
+      <w:rPr>
+        <w:rFonts w:ascii="Wingdings" w:hAnsi="Wingdings" w:hint="default"/>
+        <w:sz w:val="20"/>
+      </w:rPr>
+    </w:lvl>
+  </w:abstractNum>
   <w:num w:numId="1" w16cid:durableId="1772777568">
+    <w:abstractNumId w:val="5"/>
+  </w:num>
+  <w:num w:numId="2" w16cid:durableId="701170972">
+    <w:abstractNumId w:val="4"/>
+  </w:num>
+  <w:num w:numId="3" w16cid:durableId="1939942046">
+    <w:abstractNumId w:val="3"/>
+  </w:num>
+  <w:num w:numId="4" w16cid:durableId="1762601249">
+    <w:abstractNumId w:val="0"/>
+  </w:num>
+  <w:num w:numId="5" w16cid:durableId="2122020388">
     <w:abstractNumId w:val="2"/>
   </w:num>
-  <w:num w:numId="2" w16cid:durableId="701170972">
+  <w:num w:numId="6" w16cid:durableId="1315254105">
+    <w:abstractNumId w:val="6"/>
+  </w:num>
+  <w:num w:numId="7" w16cid:durableId="1492718755">
     <w:abstractNumId w:val="1"/>
-  </w:num>
-  <w:num w:numId="3" w16cid:durableId="1939942046">
-    <w:abstractNumId w:val="0"/>
   </w:num>
 </w:numbering>
 </file>

</xml_diff>